<commit_message>
progress on populating pt tables with exclusions
</commit_message>
<xml_diff>
--- a/docs/GIS_Methods/Exclusions_revised_2014_02_10.docx
+++ b/docs/GIS_Methods/Exclusions_revised_2014_02_10.docx
@@ -350,12 +350,19 @@
         </w:numPr>
       </w:pPr>
       <w:proofErr w:type="spellStart"/>
-      <w:proofErr w:type="gramStart"/>
-      <w:r>
-        <w:t>hidev</w:t>
-      </w:r>
-      <w:proofErr w:type="spellEnd"/>
-      <w:proofErr w:type="gramEnd"/>
+      <w:r>
+        <w:t>H</w:t>
+      </w:r>
+      <w:r>
+        <w:t>i</w:t>
+      </w:r>
+      <w:r>
+        <w:t>_</w:t>
+      </w:r>
+      <w:r>
+        <w:t>dev</w:t>
+      </w:r>
+      <w:proofErr w:type="spellEnd"/>
       <w:r>
         <w:t xml:space="preserve"> (Boolean): Developed High Intensity (NLCD Class 24)</w:t>
       </w:r>
@@ -427,658 +434,668 @@
         </w:numPr>
       </w:pPr>
       <w:proofErr w:type="spellStart"/>
-      <w:proofErr w:type="gramStart"/>
-      <w:r>
-        <w:t>canopy</w:t>
-      </w:r>
-      <w:proofErr w:type="gramEnd"/>
-      <w:r>
-        <w:t>_height_m</w:t>
-      </w:r>
-      <w:proofErr w:type="spellEnd"/>
-      <w:r>
-        <w:t xml:space="preserve"> (Integer): Average canopy cover height</w:t>
-      </w:r>
-    </w:p>
-    <w:p/>
-    <w:p>
-      <w:pPr>
-        <w:rPr>
-          <w:b/>
-        </w:rPr>
-      </w:pPr>
-      <w:proofErr w:type="spellStart"/>
-      <w:proofErr w:type="gramStart"/>
-      <w:r>
-        <w:rPr>
-          <w:b/>
-        </w:rPr>
-        <w:t>hidev</w:t>
-      </w:r>
-      <w:proofErr w:type="spellEnd"/>
-      <w:proofErr w:type="gramEnd"/>
-      <w:r>
-        <w:rPr>
-          <w:b/>
-        </w:rPr>
-        <w:t xml:space="preserve"> (Boolean): Developed High Intensity (NLCD </w:t>
-      </w:r>
-      <w:r>
-        <w:rPr>
-          <w:b/>
-        </w:rPr>
-        <w:t xml:space="preserve">2011 </w:t>
-      </w:r>
-      <w:r>
-        <w:rPr>
-          <w:b/>
-        </w:rPr>
-        <w:t>Class 24)</w:t>
-      </w:r>
-    </w:p>
-    <w:p>
-      <w:pPr>
-        <w:pStyle w:val="ListParagraph"/>
-        <w:numPr>
-          <w:ilvl w:val="0"/>
-          <w:numId w:val="5"/>
-        </w:numPr>
-      </w:pPr>
-      <w:r>
-        <w:t>Convert values of 0 to No Data using Raster Calculator:</w:t>
-      </w:r>
-    </w:p>
-    <w:p>
-      <w:pPr>
-        <w:pStyle w:val="ListParagraph"/>
-        <w:numPr>
-          <w:ilvl w:val="1"/>
-          <w:numId w:val="5"/>
-        </w:numPr>
-      </w:pPr>
-      <w:r>
-        <w:t xml:space="preserve">Expression: </w:t>
-      </w:r>
-      <w:proofErr w:type="spellStart"/>
-      <w:proofErr w:type="gramStart"/>
-      <w:r>
-        <w:t>SetNull</w:t>
-      </w:r>
-      <w:proofErr w:type="spellEnd"/>
-      <w:r>
-        <w:t>(</w:t>
-      </w:r>
-      <w:proofErr w:type="gramEnd"/>
-      <w:r>
-        <w:t>"nlcd_2006_landcover_2011_edition_2014_10_10.img"==0,"nlcd_2006_landcover_2011_edition_2014_10_10.img")</w:t>
-      </w:r>
-    </w:p>
-    <w:p>
-      <w:pPr>
-        <w:pStyle w:val="ListParagraph"/>
-        <w:numPr>
-          <w:ilvl w:val="1"/>
-          <w:numId w:val="5"/>
-        </w:numPr>
-      </w:pPr>
-      <w:r>
-        <w:t xml:space="preserve">Output: </w:t>
-      </w:r>
-      <w:r>
-        <w:t>F:\data\mgleason\DG_Wind\Data\Analysis\nlcd_2011\nlcd2011_no0</w:t>
-      </w:r>
-    </w:p>
-    <w:p>
-      <w:pPr>
-        <w:pStyle w:val="ListParagraph"/>
-        <w:numPr>
-          <w:ilvl w:val="0"/>
-          <w:numId w:val="5"/>
-        </w:numPr>
-        <w:rPr>
-          <w:b/>
-        </w:rPr>
-      </w:pPr>
-      <w:r>
-        <w:t xml:space="preserve">In ArcGIS, </w:t>
-      </w:r>
-      <w:proofErr w:type="spellStart"/>
-      <w:r>
-        <w:t>reproject</w:t>
-      </w:r>
-      <w:proofErr w:type="spellEnd"/>
-      <w:r>
-        <w:t xml:space="preserve">/resample to ~200 m resolution, </w:t>
-      </w:r>
-      <w:proofErr w:type="spellStart"/>
-      <w:r>
-        <w:t>coregistered</w:t>
-      </w:r>
-      <w:proofErr w:type="spellEnd"/>
-      <w:r>
-        <w:t xml:space="preserve"> to the new wind GCF data</w:t>
-      </w:r>
-    </w:p>
-    <w:p>
-      <w:pPr>
-        <w:pStyle w:val="ListParagraph"/>
-        <w:numPr>
-          <w:ilvl w:val="1"/>
-          <w:numId w:val="5"/>
-        </w:numPr>
-        <w:rPr>
-          <w:b/>
-        </w:rPr>
-      </w:pPr>
-      <w:r>
-        <w:t xml:space="preserve">Set </w:t>
-      </w:r>
-      <w:proofErr w:type="spellStart"/>
-      <w:r>
-        <w:t>geoprocessing</w:t>
-      </w:r>
-      <w:proofErr w:type="spellEnd"/>
-      <w:r>
-        <w:t xml:space="preserve"> environments (extent, cell size, mask, and snap raster) to </w:t>
-      </w:r>
-      <w:r>
-        <w:t>F:\data\mgleason\aws_2014_update\gis\conus\cf_rasters\derived\</w:t>
-      </w:r>
-      <w:r>
-        <w:t>onshoremash</w:t>
-      </w:r>
-    </w:p>
-    <w:p>
-      <w:pPr>
-        <w:pStyle w:val="ListParagraph"/>
-        <w:numPr>
-          <w:ilvl w:val="1"/>
-          <w:numId w:val="5"/>
-        </w:numPr>
-        <w:rPr>
-          <w:b/>
-        </w:rPr>
-      </w:pPr>
-      <w:r>
-        <w:t>Run Project Raster, with Majority resampling:</w:t>
-      </w:r>
-    </w:p>
-    <w:p>
-      <w:pPr>
-        <w:pStyle w:val="ListParagraph"/>
-        <w:numPr>
-          <w:ilvl w:val="2"/>
-          <w:numId w:val="5"/>
-        </w:numPr>
-      </w:pPr>
-      <w:r>
-        <w:t>F:\data\mgleason\DG_Wind\Data\Analysis\nlcd_2011\nlcd2011_rsmp</w:t>
-      </w:r>
-    </w:p>
-    <w:p>
-      <w:pPr>
-        <w:pStyle w:val="ListParagraph"/>
-        <w:numPr>
-          <w:ilvl w:val="0"/>
-          <w:numId w:val="5"/>
-        </w:numPr>
-      </w:pPr>
-      <w:r>
-        <w:t>Extract Class 24 to separate Boolean raster (values of 1 where class =24, no data everywhere else):</w:t>
-      </w:r>
-    </w:p>
-    <w:p>
-      <w:pPr>
-        <w:pStyle w:val="ListParagraph"/>
-        <w:numPr>
-          <w:ilvl w:val="1"/>
-          <w:numId w:val="5"/>
-        </w:numPr>
-      </w:pPr>
-      <w:r>
-        <w:t xml:space="preserve">Run raster Calculator with expression </w:t>
-      </w:r>
-      <w:proofErr w:type="gramStart"/>
-      <w:r>
-        <w:t>Con(</w:t>
-      </w:r>
-      <w:proofErr w:type="gramEnd"/>
-      <w:r>
-        <w:t>"nlcd2011_rsmp" == 24, 1)</w:t>
-      </w:r>
-    </w:p>
-    <w:p>
-      <w:pPr>
-        <w:pStyle w:val="ListParagraph"/>
-        <w:numPr>
-          <w:ilvl w:val="1"/>
-          <w:numId w:val="5"/>
-        </w:numPr>
-      </w:pPr>
-      <w:r>
-        <w:t>F:\data\mgleason\DG_Wind\Data\Analysis\nlcd_2011\</w:t>
-      </w:r>
-      <w:r>
-        <w:t>rsmp_24</w:t>
-      </w:r>
-    </w:p>
-    <w:p>
-      <w:pPr>
-        <w:pStyle w:val="ListParagraph"/>
-        <w:numPr>
-          <w:ilvl w:val="0"/>
-          <w:numId w:val="5"/>
-        </w:numPr>
-      </w:pPr>
-      <w:r>
-        <w:t xml:space="preserve">Load to </w:t>
-      </w:r>
-      <w:proofErr w:type="spellStart"/>
-      <w:r>
-        <w:t>Postgres</w:t>
-      </w:r>
-      <w:proofErr w:type="spellEnd"/>
-      <w:r>
-        <w:t>:</w:t>
-      </w:r>
-    </w:p>
-    <w:p>
-      <w:pPr>
-        <w:pStyle w:val="ListParagraph"/>
-        <w:numPr>
-          <w:ilvl w:val="1"/>
-          <w:numId w:val="5"/>
-        </w:numPr>
-      </w:pPr>
-      <w:proofErr w:type="gramStart"/>
-      <w:r>
-        <w:t>raster2pgsql</w:t>
-      </w:r>
-      <w:proofErr w:type="gramEnd"/>
-      <w:r>
-        <w:t xml:space="preserve"> -s 4326 -b 1 -t 100x100 -I -M -C -Y rsmp_24 </w:t>
-      </w:r>
-      <w:r>
-        <w:rPr>
-          <w:b/>
-        </w:rPr>
-        <w:t>diffusion_wind_data.nlcd_2011_class_24_100x100</w:t>
-      </w:r>
-      <w:r>
-        <w:t xml:space="preserve">|psql -h gispgdb.nrel.gov -U </w:t>
-      </w:r>
-      <w:proofErr w:type="spellStart"/>
-      <w:r>
-        <w:t>mgleason</w:t>
-      </w:r>
-      <w:proofErr w:type="spellEnd"/>
-      <w:r>
-        <w:t xml:space="preserve"> </w:t>
-      </w:r>
-      <w:proofErr w:type="spellStart"/>
-      <w:r>
-        <w:t>dav-gis</w:t>
-      </w:r>
-      <w:proofErr w:type="spellEnd"/>
-    </w:p>
-    <w:p/>
-    <w:p>
-      <w:pPr>
-        <w:rPr>
-          <w:b/>
-        </w:rPr>
-      </w:pPr>
-      <w:proofErr w:type="spellStart"/>
-      <w:proofErr w:type="gramStart"/>
-      <w:r>
-        <w:rPr>
-          <w:b/>
-        </w:rPr>
-        <w:t>canopy</w:t>
-      </w:r>
-      <w:proofErr w:type="gramEnd"/>
-      <w:r>
-        <w:rPr>
-          <w:b/>
-        </w:rPr>
-        <w:t>_pct</w:t>
-      </w:r>
-      <w:proofErr w:type="spellEnd"/>
-      <w:r>
-        <w:rPr>
-          <w:b/>
-        </w:rPr>
-        <w:t xml:space="preserve"> (Integer): Percent canopy cover from NLCD</w:t>
-      </w:r>
-      <w:r>
-        <w:rPr>
-          <w:b/>
-        </w:rPr>
-        <w:t xml:space="preserve"> 2011</w:t>
-      </w:r>
-    </w:p>
-    <w:p>
-      <w:pPr>
-        <w:pStyle w:val="ListParagraph"/>
-        <w:numPr>
-          <w:ilvl w:val="0"/>
-          <w:numId w:val="5"/>
-        </w:numPr>
-      </w:pPr>
-      <w:r>
-        <w:t>Extract by mask to remove values of zero around the borders:</w:t>
-      </w:r>
-    </w:p>
-    <w:p>
-      <w:pPr>
-        <w:pStyle w:val="ListParagraph"/>
-        <w:numPr>
-          <w:ilvl w:val="1"/>
-          <w:numId w:val="5"/>
-        </w:numPr>
-      </w:pPr>
-      <w:r>
-        <w:t>Mask:</w:t>
-      </w:r>
-      <w:r>
-        <w:rPr>
-          <w:b/>
-        </w:rPr>
-        <w:t xml:space="preserve"> </w:t>
-      </w:r>
-      <w:r>
-        <w:t>F:\data\mgleason\DG_Wind\Data\Analysis\nlcd_2011\nlcd2011_no0</w:t>
-      </w:r>
-    </w:p>
-    <w:p>
-      <w:pPr>
-        <w:pStyle w:val="ListParagraph"/>
-        <w:numPr>
-          <w:ilvl w:val="1"/>
-          <w:numId w:val="5"/>
-        </w:numPr>
-      </w:pPr>
-      <w:r>
-        <w:t>Output: F:\data\mgleason\DG_Wind\Data\Analysis\nlcd_2011\can_pct_msk</w:t>
-      </w:r>
-    </w:p>
-    <w:p>
-      <w:pPr>
-        <w:pStyle w:val="ListParagraph"/>
-        <w:numPr>
-          <w:ilvl w:val="0"/>
-          <w:numId w:val="5"/>
-        </w:numPr>
-        <w:rPr>
-          <w:b/>
-        </w:rPr>
-      </w:pPr>
-      <w:r>
-        <w:t>In ArcGIS, run Aggregate in Spatial Analyst (MEAN with cell factor of 6) to effectively resample the data to 180 m x 180 m resolution</w:t>
-      </w:r>
-    </w:p>
-    <w:p>
-      <w:pPr>
-        <w:pStyle w:val="ListParagraph"/>
-        <w:numPr>
-          <w:ilvl w:val="1"/>
-          <w:numId w:val="5"/>
-        </w:numPr>
-        <w:rPr>
-          <w:b/>
-        </w:rPr>
-      </w:pPr>
-      <w:r>
-        <w:t>F:\data\mgleas</w:t>
-      </w:r>
-      <w:r>
-        <w:t>on\DG_Wind\Data\Analysis\nlcd_2011</w:t>
-      </w:r>
-      <w:r>
-        <w:t>\</w:t>
-      </w:r>
-      <w:r>
-        <w:t>can_pct_180</w:t>
-      </w:r>
-    </w:p>
-    <w:p>
-      <w:pPr>
-        <w:pStyle w:val="ListParagraph"/>
-        <w:numPr>
-          <w:ilvl w:val="0"/>
-          <w:numId w:val="5"/>
-        </w:numPr>
-        <w:rPr>
-          <w:b/>
-        </w:rPr>
-      </w:pPr>
-      <w:proofErr w:type="spellStart"/>
-      <w:r>
-        <w:t>Reproject</w:t>
-      </w:r>
-      <w:proofErr w:type="spellEnd"/>
-      <w:r>
-        <w:t xml:space="preserve">/resample output to ~200 m resolution, </w:t>
-      </w:r>
-      <w:proofErr w:type="spellStart"/>
-      <w:r>
-        <w:t>coregistered</w:t>
-      </w:r>
-      <w:proofErr w:type="spellEnd"/>
-      <w:r>
-        <w:t xml:space="preserve"> to the new wind GCF data</w:t>
-      </w:r>
-    </w:p>
-    <w:p>
-      <w:pPr>
-        <w:pStyle w:val="ListParagraph"/>
-        <w:numPr>
-          <w:ilvl w:val="1"/>
-          <w:numId w:val="5"/>
-        </w:numPr>
-        <w:rPr>
-          <w:b/>
-        </w:rPr>
-      </w:pPr>
-      <w:r>
-        <w:t xml:space="preserve">Set </w:t>
-      </w:r>
-      <w:proofErr w:type="spellStart"/>
-      <w:r>
-        <w:t>geoprocessing</w:t>
-      </w:r>
-      <w:proofErr w:type="spellEnd"/>
-      <w:r>
-        <w:t xml:space="preserve"> environments (extent, cell size, mask, an</w:t>
-      </w:r>
-      <w:r>
-        <w:t>d snap raster) to</w:t>
-      </w:r>
-    </w:p>
-    <w:p>
-      <w:pPr>
-        <w:pStyle w:val="ListParagraph"/>
-        <w:numPr>
-          <w:ilvl w:val="2"/>
-          <w:numId w:val="5"/>
-        </w:numPr>
-        <w:rPr>
-          <w:b/>
-        </w:rPr>
-      </w:pPr>
-      <w:r>
-        <w:t>F:\data\mgleason\aws_2014_update\gis\conus\cf_rasters\derived\onshoremash</w:t>
-      </w:r>
-    </w:p>
-    <w:p>
-      <w:pPr>
-        <w:pStyle w:val="ListParagraph"/>
-        <w:numPr>
-          <w:ilvl w:val="1"/>
-          <w:numId w:val="5"/>
-        </w:numPr>
-        <w:rPr>
-          <w:b/>
-        </w:rPr>
-      </w:pPr>
-      <w:r>
-        <w:t>Run Project Raster, with Bilinear resampling:</w:t>
-      </w:r>
-    </w:p>
-    <w:p>
-      <w:pPr>
-        <w:pStyle w:val="ListParagraph"/>
-        <w:numPr>
-          <w:ilvl w:val="2"/>
-          <w:numId w:val="5"/>
-        </w:numPr>
-        <w:rPr>
-          <w:b/>
-        </w:rPr>
-      </w:pPr>
-      <w:r>
-        <w:t>F:\data\mgleason\DG_Wind\Data\Analysis\</w:t>
-      </w:r>
-      <w:r>
-        <w:t>nlcd_2011</w:t>
-      </w:r>
-      <w:r>
-        <w:t>\can_</w:t>
-      </w:r>
-      <w:r>
-        <w:t>pct</w:t>
-      </w:r>
-      <w:r>
-        <w:t>_rsmp</w:t>
-      </w:r>
-    </w:p>
-    <w:p>
-      <w:pPr>
-        <w:pStyle w:val="ListParagraph"/>
-        <w:numPr>
-          <w:ilvl w:val="0"/>
-          <w:numId w:val="5"/>
-        </w:numPr>
-        <w:rPr>
-          <w:b/>
-        </w:rPr>
-      </w:pPr>
-      <w:r>
-        <w:t xml:space="preserve">Round the values to integer and clip to </w:t>
-      </w:r>
-      <w:proofErr w:type="spellStart"/>
-      <w:r>
-        <w:t>onshoremask</w:t>
-      </w:r>
-      <w:proofErr w:type="spellEnd"/>
-      <w:r>
-        <w:t xml:space="preserve"> raster</w:t>
-      </w:r>
-    </w:p>
-    <w:p>
-      <w:pPr>
-        <w:pStyle w:val="ListParagraph"/>
-        <w:numPr>
-          <w:ilvl w:val="1"/>
-          <w:numId w:val="5"/>
-        </w:numPr>
-        <w:rPr>
-          <w:b/>
-        </w:rPr>
-      </w:pPr>
-      <w:r>
-        <w:t xml:space="preserve">Use </w:t>
-      </w:r>
-      <w:proofErr w:type="spellStart"/>
-      <w:r>
-        <w:t>geoprocessing</w:t>
-      </w:r>
-      <w:proofErr w:type="spellEnd"/>
-      <w:r>
-        <w:t xml:space="preserve"> settings from above</w:t>
-      </w:r>
-    </w:p>
-    <w:p>
-      <w:pPr>
-        <w:pStyle w:val="ListParagraph"/>
-        <w:numPr>
-          <w:ilvl w:val="1"/>
-          <w:numId w:val="5"/>
-        </w:numPr>
-        <w:rPr>
-          <w:b/>
-        </w:rPr>
-      </w:pPr>
-      <w:r>
-        <w:t>Run Raster Calculator:</w:t>
-      </w:r>
-    </w:p>
-    <w:p>
-      <w:pPr>
-        <w:pStyle w:val="ListParagraph"/>
-        <w:numPr>
-          <w:ilvl w:val="2"/>
-          <w:numId w:val="5"/>
-        </w:numPr>
-      </w:pPr>
-      <w:proofErr w:type="spellStart"/>
-      <w:proofErr w:type="gramStart"/>
-      <w:r>
-        <w:t>Int</w:t>
-      </w:r>
-      <w:proofErr w:type="spellEnd"/>
-      <w:r>
-        <w:t>(</w:t>
-      </w:r>
-      <w:proofErr w:type="gramEnd"/>
-      <w:r>
-        <w:t>"</w:t>
-      </w:r>
-      <w:proofErr w:type="spellStart"/>
-      <w:r>
-        <w:t>can_pc</w:t>
-      </w:r>
-      <w:r>
-        <w:t>t_rsmp</w:t>
-      </w:r>
-      <w:proofErr w:type="spellEnd"/>
-      <w:r>
-        <w:t>" + 0.5)</w:t>
-      </w:r>
-    </w:p>
-    <w:p>
-      <w:pPr>
-        <w:pStyle w:val="ListParagraph"/>
-        <w:numPr>
-          <w:ilvl w:val="2"/>
-          <w:numId w:val="5"/>
-        </w:numPr>
-        <w:rPr>
-          <w:b/>
-        </w:rPr>
-      </w:pPr>
-      <w:r>
-        <w:t>F:\data\mgleason\DG_Wind\Data\Analysis\</w:t>
-      </w:r>
-      <w:r>
-        <w:t xml:space="preserve"> nlcd_2011\</w:t>
-      </w:r>
-      <w:proofErr w:type="spellStart"/>
-      <w:r>
-        <w:t>can_pct_rs_i</w:t>
-      </w:r>
-      <w:proofErr w:type="spellEnd"/>
-    </w:p>
-    <w:p>
-      <w:pPr>
-        <w:pStyle w:val="ListParagraph"/>
-        <w:numPr>
-          <w:ilvl w:val="0"/>
-          <w:numId w:val="5"/>
-        </w:numPr>
-      </w:pPr>
+      <w:r>
+        <w:t>canopy_h</w:t>
+      </w:r>
       <w:bookmarkStart w:id="0" w:name="_GoBack"/>
       <w:bookmarkEnd w:id="0"/>
+      <w:r>
+        <w:t>t_m</w:t>
+      </w:r>
+      <w:proofErr w:type="spellEnd"/>
+      <w:r>
+        <w:t xml:space="preserve"> (Integer): Average canopy cover height</w:t>
+      </w:r>
+    </w:p>
+    <w:p/>
+    <w:p>
+      <w:pPr>
+        <w:rPr>
+          <w:b/>
+        </w:rPr>
+      </w:pPr>
+      <w:proofErr w:type="spellStart"/>
+      <w:proofErr w:type="gramStart"/>
+      <w:r>
+        <w:rPr>
+          <w:b/>
+        </w:rPr>
+        <w:t>hi</w:t>
+      </w:r>
+      <w:proofErr w:type="gramEnd"/>
+      <w:r>
+        <w:rPr>
+          <w:b/>
+        </w:rPr>
+        <w:t>_</w:t>
+      </w:r>
+      <w:r>
+        <w:rPr>
+          <w:b/>
+        </w:rPr>
+        <w:t>dev</w:t>
+      </w:r>
+      <w:proofErr w:type="spellEnd"/>
+      <w:r>
+        <w:rPr>
+          <w:b/>
+        </w:rPr>
+        <w:t xml:space="preserve"> (Boolean): Developed High Intensity (NLCD </w:t>
+      </w:r>
+      <w:r>
+        <w:rPr>
+          <w:b/>
+        </w:rPr>
+        <w:t xml:space="preserve">2011 </w:t>
+      </w:r>
+      <w:r>
+        <w:rPr>
+          <w:b/>
+        </w:rPr>
+        <w:t>Class 24)</w:t>
+      </w:r>
+    </w:p>
+    <w:p>
+      <w:pPr>
+        <w:pStyle w:val="ListParagraph"/>
+        <w:numPr>
+          <w:ilvl w:val="0"/>
+          <w:numId w:val="5"/>
+        </w:numPr>
+      </w:pPr>
+      <w:r>
+        <w:t>Convert values of 0 to No Data using Raster Calculator:</w:t>
+      </w:r>
+    </w:p>
+    <w:p>
+      <w:pPr>
+        <w:pStyle w:val="ListParagraph"/>
+        <w:numPr>
+          <w:ilvl w:val="1"/>
+          <w:numId w:val="5"/>
+        </w:numPr>
+      </w:pPr>
+      <w:r>
+        <w:t xml:space="preserve">Expression: </w:t>
+      </w:r>
+      <w:proofErr w:type="spellStart"/>
+      <w:proofErr w:type="gramStart"/>
+      <w:r>
+        <w:t>SetNull</w:t>
+      </w:r>
+      <w:proofErr w:type="spellEnd"/>
+      <w:r>
+        <w:t>(</w:t>
+      </w:r>
+      <w:proofErr w:type="gramEnd"/>
+      <w:r>
+        <w:t>"nlcd_2006_landcover_2011_edition_2014_10_10.img"==0,"nlcd_2006_landcover_2011_edition_2014_10_10.img")</w:t>
+      </w:r>
+    </w:p>
+    <w:p>
+      <w:pPr>
+        <w:pStyle w:val="ListParagraph"/>
+        <w:numPr>
+          <w:ilvl w:val="1"/>
+          <w:numId w:val="5"/>
+        </w:numPr>
+      </w:pPr>
+      <w:r>
+        <w:t xml:space="preserve">Output: </w:t>
+      </w:r>
+      <w:r>
+        <w:t>F:\data\mgleason\DG_Wind\Data\Analysis\nlcd_2011\nlcd2011_no0</w:t>
+      </w:r>
+    </w:p>
+    <w:p>
+      <w:pPr>
+        <w:pStyle w:val="ListParagraph"/>
+        <w:numPr>
+          <w:ilvl w:val="0"/>
+          <w:numId w:val="5"/>
+        </w:numPr>
+        <w:rPr>
+          <w:b/>
+        </w:rPr>
+      </w:pPr>
+      <w:r>
+        <w:t xml:space="preserve">In ArcGIS, </w:t>
+      </w:r>
+      <w:proofErr w:type="spellStart"/>
+      <w:r>
+        <w:t>reproject</w:t>
+      </w:r>
+      <w:proofErr w:type="spellEnd"/>
+      <w:r>
+        <w:t xml:space="preserve">/resample to ~200 m resolution, </w:t>
+      </w:r>
+      <w:proofErr w:type="spellStart"/>
+      <w:r>
+        <w:t>coregistered</w:t>
+      </w:r>
+      <w:proofErr w:type="spellEnd"/>
+      <w:r>
+        <w:t xml:space="preserve"> to the new wind GCF data</w:t>
+      </w:r>
+    </w:p>
+    <w:p>
+      <w:pPr>
+        <w:pStyle w:val="ListParagraph"/>
+        <w:numPr>
+          <w:ilvl w:val="1"/>
+          <w:numId w:val="5"/>
+        </w:numPr>
+        <w:rPr>
+          <w:b/>
+        </w:rPr>
+      </w:pPr>
+      <w:r>
+        <w:t xml:space="preserve">Set </w:t>
+      </w:r>
+      <w:proofErr w:type="spellStart"/>
+      <w:r>
+        <w:t>geoprocessing</w:t>
+      </w:r>
+      <w:proofErr w:type="spellEnd"/>
+      <w:r>
+        <w:t xml:space="preserve"> environments (extent, cell size, mask, and snap raster) to </w:t>
+      </w:r>
+      <w:r>
+        <w:t>F:\data\mgleason\aws_2014_update\gis\conus\cf_rasters\derived\</w:t>
+      </w:r>
+      <w:r>
+        <w:t>onshoremash</w:t>
+      </w:r>
+    </w:p>
+    <w:p>
+      <w:pPr>
+        <w:pStyle w:val="ListParagraph"/>
+        <w:numPr>
+          <w:ilvl w:val="1"/>
+          <w:numId w:val="5"/>
+        </w:numPr>
+        <w:rPr>
+          <w:b/>
+        </w:rPr>
+      </w:pPr>
+      <w:r>
+        <w:t>Run Project Raster, with Majority resampling:</w:t>
+      </w:r>
+    </w:p>
+    <w:p>
+      <w:pPr>
+        <w:pStyle w:val="ListParagraph"/>
+        <w:numPr>
+          <w:ilvl w:val="2"/>
+          <w:numId w:val="5"/>
+        </w:numPr>
+      </w:pPr>
+      <w:r>
+        <w:t>F:\data\mgleason\DG_Wind\Data\Analysis\nlcd_2011\nlcd2011_rsmp</w:t>
+      </w:r>
+    </w:p>
+    <w:p>
+      <w:pPr>
+        <w:pStyle w:val="ListParagraph"/>
+        <w:numPr>
+          <w:ilvl w:val="0"/>
+          <w:numId w:val="5"/>
+        </w:numPr>
+      </w:pPr>
+      <w:r>
+        <w:t>Extract Class 24 to separate Boolean raster (values of 1 where class =24, no data everywhere else):</w:t>
+      </w:r>
+    </w:p>
+    <w:p>
+      <w:pPr>
+        <w:pStyle w:val="ListParagraph"/>
+        <w:numPr>
+          <w:ilvl w:val="1"/>
+          <w:numId w:val="5"/>
+        </w:numPr>
+      </w:pPr>
+      <w:r>
+        <w:t xml:space="preserve">Run raster Calculator with expression </w:t>
+      </w:r>
+      <w:proofErr w:type="gramStart"/>
+      <w:r>
+        <w:t>Con(</w:t>
+      </w:r>
+      <w:proofErr w:type="gramEnd"/>
+      <w:r>
+        <w:t>"nlcd2011_rsmp" == 24, 1)</w:t>
+      </w:r>
+    </w:p>
+    <w:p>
+      <w:pPr>
+        <w:pStyle w:val="ListParagraph"/>
+        <w:numPr>
+          <w:ilvl w:val="1"/>
+          <w:numId w:val="5"/>
+        </w:numPr>
+      </w:pPr>
+      <w:r>
+        <w:t>F:\data\mgleason\DG_Wind\Data\Analysis\nlcd_2011\</w:t>
+      </w:r>
+      <w:r>
+        <w:t>rsmp_24</w:t>
+      </w:r>
+    </w:p>
+    <w:p>
+      <w:pPr>
+        <w:pStyle w:val="ListParagraph"/>
+        <w:numPr>
+          <w:ilvl w:val="0"/>
+          <w:numId w:val="5"/>
+        </w:numPr>
+      </w:pPr>
+      <w:r>
+        <w:t xml:space="preserve">Load to </w:t>
+      </w:r>
+      <w:proofErr w:type="spellStart"/>
+      <w:r>
+        <w:t>Postgres</w:t>
+      </w:r>
+      <w:proofErr w:type="spellEnd"/>
+      <w:r>
+        <w:t>:</w:t>
+      </w:r>
+    </w:p>
+    <w:p>
+      <w:pPr>
+        <w:pStyle w:val="ListParagraph"/>
+        <w:numPr>
+          <w:ilvl w:val="1"/>
+          <w:numId w:val="5"/>
+        </w:numPr>
+      </w:pPr>
+      <w:proofErr w:type="gramStart"/>
+      <w:r>
+        <w:t>raster2pgsql</w:t>
+      </w:r>
+      <w:proofErr w:type="gramEnd"/>
+      <w:r>
+        <w:t xml:space="preserve"> -s 4326 -b 1 -t 100x100 -I -M -C -Y rsmp_24 </w:t>
+      </w:r>
+      <w:r>
+        <w:rPr>
+          <w:b/>
+        </w:rPr>
+        <w:t>diffusion_wind_data.nlcd_2011_class_24_100x100</w:t>
+      </w:r>
+      <w:r>
+        <w:t xml:space="preserve">|psql -h gispgdb.nrel.gov -U </w:t>
+      </w:r>
+      <w:proofErr w:type="spellStart"/>
+      <w:r>
+        <w:t>mgleason</w:t>
+      </w:r>
+      <w:proofErr w:type="spellEnd"/>
+      <w:r>
+        <w:t xml:space="preserve"> </w:t>
+      </w:r>
+      <w:proofErr w:type="spellStart"/>
+      <w:r>
+        <w:t>dav-gis</w:t>
+      </w:r>
+      <w:proofErr w:type="spellEnd"/>
+    </w:p>
+    <w:p/>
+    <w:p>
+      <w:pPr>
+        <w:rPr>
+          <w:b/>
+        </w:rPr>
+      </w:pPr>
+      <w:proofErr w:type="spellStart"/>
+      <w:proofErr w:type="gramStart"/>
+      <w:r>
+        <w:rPr>
+          <w:b/>
+        </w:rPr>
+        <w:t>canopy</w:t>
+      </w:r>
+      <w:proofErr w:type="gramEnd"/>
+      <w:r>
+        <w:rPr>
+          <w:b/>
+        </w:rPr>
+        <w:t>_pct</w:t>
+      </w:r>
+      <w:proofErr w:type="spellEnd"/>
+      <w:r>
+        <w:rPr>
+          <w:b/>
+        </w:rPr>
+        <w:t xml:space="preserve"> (Integer): Percent canopy cover from NLCD</w:t>
+      </w:r>
+      <w:r>
+        <w:rPr>
+          <w:b/>
+        </w:rPr>
+        <w:t xml:space="preserve"> 2011</w:t>
+      </w:r>
+    </w:p>
+    <w:p>
+      <w:pPr>
+        <w:pStyle w:val="ListParagraph"/>
+        <w:numPr>
+          <w:ilvl w:val="0"/>
+          <w:numId w:val="5"/>
+        </w:numPr>
+      </w:pPr>
+      <w:r>
+        <w:t>Extract by mask to remove values of zero around the borders:</w:t>
+      </w:r>
+    </w:p>
+    <w:p>
+      <w:pPr>
+        <w:pStyle w:val="ListParagraph"/>
+        <w:numPr>
+          <w:ilvl w:val="1"/>
+          <w:numId w:val="5"/>
+        </w:numPr>
+      </w:pPr>
+      <w:r>
+        <w:t>Mask:</w:t>
+      </w:r>
+      <w:r>
+        <w:rPr>
+          <w:b/>
+        </w:rPr>
+        <w:t xml:space="preserve"> </w:t>
+      </w:r>
+      <w:r>
+        <w:t>F:\data\mgleason\DG_Wind\Data\Analysis\nlcd_2011\nlcd2011_no0</w:t>
+      </w:r>
+    </w:p>
+    <w:p>
+      <w:pPr>
+        <w:pStyle w:val="ListParagraph"/>
+        <w:numPr>
+          <w:ilvl w:val="1"/>
+          <w:numId w:val="5"/>
+        </w:numPr>
+      </w:pPr>
+      <w:r>
+        <w:t>Output: F:\data\mgleason\DG_Wind\Data\Analysis\nlcd_2011\can_pct_msk</w:t>
+      </w:r>
+    </w:p>
+    <w:p>
+      <w:pPr>
+        <w:pStyle w:val="ListParagraph"/>
+        <w:numPr>
+          <w:ilvl w:val="0"/>
+          <w:numId w:val="5"/>
+        </w:numPr>
+        <w:rPr>
+          <w:b/>
+        </w:rPr>
+      </w:pPr>
+      <w:r>
+        <w:t>In ArcGIS, run Aggregate in Spatial Analyst (MEAN with cell factor of 6) to effectively resample the data to 180 m x 180 m resolution</w:t>
+      </w:r>
+    </w:p>
+    <w:p>
+      <w:pPr>
+        <w:pStyle w:val="ListParagraph"/>
+        <w:numPr>
+          <w:ilvl w:val="1"/>
+          <w:numId w:val="5"/>
+        </w:numPr>
+        <w:rPr>
+          <w:b/>
+        </w:rPr>
+      </w:pPr>
+      <w:r>
+        <w:t>F:\data\mgleas</w:t>
+      </w:r>
+      <w:r>
+        <w:t>on\DG_Wind\Data\Analysis\nlcd_2011</w:t>
+      </w:r>
+      <w:r>
+        <w:t>\</w:t>
+      </w:r>
+      <w:r>
+        <w:t>can_pct_180</w:t>
+      </w:r>
+    </w:p>
+    <w:p>
+      <w:pPr>
+        <w:pStyle w:val="ListParagraph"/>
+        <w:numPr>
+          <w:ilvl w:val="0"/>
+          <w:numId w:val="5"/>
+        </w:numPr>
+        <w:rPr>
+          <w:b/>
+        </w:rPr>
+      </w:pPr>
+      <w:proofErr w:type="spellStart"/>
+      <w:r>
+        <w:t>Reproject</w:t>
+      </w:r>
+      <w:proofErr w:type="spellEnd"/>
+      <w:r>
+        <w:t xml:space="preserve">/resample output to ~200 m resolution, </w:t>
+      </w:r>
+      <w:proofErr w:type="spellStart"/>
+      <w:r>
+        <w:t>coregistered</w:t>
+      </w:r>
+      <w:proofErr w:type="spellEnd"/>
+      <w:r>
+        <w:t xml:space="preserve"> to the new wind GCF data</w:t>
+      </w:r>
+    </w:p>
+    <w:p>
+      <w:pPr>
+        <w:pStyle w:val="ListParagraph"/>
+        <w:numPr>
+          <w:ilvl w:val="1"/>
+          <w:numId w:val="5"/>
+        </w:numPr>
+        <w:rPr>
+          <w:b/>
+        </w:rPr>
+      </w:pPr>
+      <w:r>
+        <w:t xml:space="preserve">Set </w:t>
+      </w:r>
+      <w:proofErr w:type="spellStart"/>
+      <w:r>
+        <w:t>geoprocessing</w:t>
+      </w:r>
+      <w:proofErr w:type="spellEnd"/>
+      <w:r>
+        <w:t xml:space="preserve"> environments (extent, cell size, mask, an</w:t>
+      </w:r>
+      <w:r>
+        <w:t>d snap raster) to</w:t>
+      </w:r>
+    </w:p>
+    <w:p>
+      <w:pPr>
+        <w:pStyle w:val="ListParagraph"/>
+        <w:numPr>
+          <w:ilvl w:val="2"/>
+          <w:numId w:val="5"/>
+        </w:numPr>
+        <w:rPr>
+          <w:b/>
+        </w:rPr>
+      </w:pPr>
+      <w:r>
+        <w:t>F:\data\mgleason\aws_2014_update\gis\conus\cf_rasters\derived\onshoremash</w:t>
+      </w:r>
+    </w:p>
+    <w:p>
+      <w:pPr>
+        <w:pStyle w:val="ListParagraph"/>
+        <w:numPr>
+          <w:ilvl w:val="1"/>
+          <w:numId w:val="5"/>
+        </w:numPr>
+        <w:rPr>
+          <w:b/>
+        </w:rPr>
+      </w:pPr>
+      <w:r>
+        <w:t>Run Project Raster, with Bilinear resampling:</w:t>
+      </w:r>
+    </w:p>
+    <w:p>
+      <w:pPr>
+        <w:pStyle w:val="ListParagraph"/>
+        <w:numPr>
+          <w:ilvl w:val="2"/>
+          <w:numId w:val="5"/>
+        </w:numPr>
+        <w:rPr>
+          <w:b/>
+        </w:rPr>
+      </w:pPr>
+      <w:r>
+        <w:t>F:\data\mgleason\DG_Wind\Data\Analysis\</w:t>
+      </w:r>
+      <w:r>
+        <w:t>nlcd_2011</w:t>
+      </w:r>
+      <w:r>
+        <w:t>\can_</w:t>
+      </w:r>
+      <w:r>
+        <w:t>pct</w:t>
+      </w:r>
+      <w:r>
+        <w:t>_rsmp</w:t>
+      </w:r>
+    </w:p>
+    <w:p>
+      <w:pPr>
+        <w:pStyle w:val="ListParagraph"/>
+        <w:numPr>
+          <w:ilvl w:val="0"/>
+          <w:numId w:val="5"/>
+        </w:numPr>
+        <w:rPr>
+          <w:b/>
+        </w:rPr>
+      </w:pPr>
+      <w:r>
+        <w:t xml:space="preserve">Round the values to integer and clip to </w:t>
+      </w:r>
+      <w:proofErr w:type="spellStart"/>
+      <w:r>
+        <w:t>onshoremask</w:t>
+      </w:r>
+      <w:proofErr w:type="spellEnd"/>
+      <w:r>
+        <w:t xml:space="preserve"> raster</w:t>
+      </w:r>
+    </w:p>
+    <w:p>
+      <w:pPr>
+        <w:pStyle w:val="ListParagraph"/>
+        <w:numPr>
+          <w:ilvl w:val="1"/>
+          <w:numId w:val="5"/>
+        </w:numPr>
+        <w:rPr>
+          <w:b/>
+        </w:rPr>
+      </w:pPr>
+      <w:r>
+        <w:t xml:space="preserve">Use </w:t>
+      </w:r>
+      <w:proofErr w:type="spellStart"/>
+      <w:r>
+        <w:t>geoprocessing</w:t>
+      </w:r>
+      <w:proofErr w:type="spellEnd"/>
+      <w:r>
+        <w:t xml:space="preserve"> settings from above</w:t>
+      </w:r>
+    </w:p>
+    <w:p>
+      <w:pPr>
+        <w:pStyle w:val="ListParagraph"/>
+        <w:numPr>
+          <w:ilvl w:val="1"/>
+          <w:numId w:val="5"/>
+        </w:numPr>
+        <w:rPr>
+          <w:b/>
+        </w:rPr>
+      </w:pPr>
+      <w:r>
+        <w:t>Run Raster Calculator:</w:t>
+      </w:r>
+    </w:p>
+    <w:p>
+      <w:pPr>
+        <w:pStyle w:val="ListParagraph"/>
+        <w:numPr>
+          <w:ilvl w:val="2"/>
+          <w:numId w:val="5"/>
+        </w:numPr>
+      </w:pPr>
+      <w:proofErr w:type="spellStart"/>
+      <w:proofErr w:type="gramStart"/>
+      <w:r>
+        <w:t>Int</w:t>
+      </w:r>
+      <w:proofErr w:type="spellEnd"/>
+      <w:r>
+        <w:t>(</w:t>
+      </w:r>
+      <w:proofErr w:type="gramEnd"/>
+      <w:r>
+        <w:t>"</w:t>
+      </w:r>
+      <w:proofErr w:type="spellStart"/>
+      <w:r>
+        <w:t>can_pc</w:t>
+      </w:r>
+      <w:r>
+        <w:t>t_rsmp</w:t>
+      </w:r>
+      <w:proofErr w:type="spellEnd"/>
+      <w:r>
+        <w:t>" + 0.5)</w:t>
+      </w:r>
+    </w:p>
+    <w:p>
+      <w:pPr>
+        <w:pStyle w:val="ListParagraph"/>
+        <w:numPr>
+          <w:ilvl w:val="2"/>
+          <w:numId w:val="5"/>
+        </w:numPr>
+        <w:rPr>
+          <w:b/>
+        </w:rPr>
+      </w:pPr>
+      <w:r>
+        <w:t>F:\data\mgleason\DG_Wind\Data\Analysis\</w:t>
+      </w:r>
+      <w:r>
+        <w:t xml:space="preserve"> nlcd_2011\</w:t>
+      </w:r>
+      <w:proofErr w:type="spellStart"/>
+      <w:r>
+        <w:t>can_pct_rs_i</w:t>
+      </w:r>
+      <w:proofErr w:type="spellEnd"/>
+    </w:p>
+    <w:p>
+      <w:pPr>
+        <w:pStyle w:val="ListParagraph"/>
+        <w:numPr>
+          <w:ilvl w:val="0"/>
+          <w:numId w:val="5"/>
+        </w:numPr>
+      </w:pPr>
       <w:r>
         <w:t xml:space="preserve">Load to </w:t>
       </w:r>

</xml_diff>

<commit_message>
Progress on exclusions and attributing new pt grid tables
</commit_message>
<xml_diff>
--- a/docs/GIS_Methods/Exclusions_revised_2014_02_10.docx
+++ b/docs/GIS_Methods/Exclusions_revised_2014_02_10.docx
@@ -22,16 +22,11 @@
       <w:r>
         <w:t xml:space="preserve">Exclusions for </w:t>
       </w:r>
-      <w:proofErr w:type="spellStart"/>
       <w:r>
         <w:t>d</w:t>
       </w:r>
       <w:r>
-        <w:t>Wind</w:t>
-      </w:r>
-      <w:proofErr w:type="spellEnd"/>
-      <w:r>
-        <w:t xml:space="preserve"> </w:t>
+        <w:t xml:space="preserve">Wind </w:t>
       </w:r>
       <w:r>
         <w:t>are</w:t>
@@ -89,13 +84,8 @@
       <w:r>
         <w:t xml:space="preserve">Developers commonly use parcel size as an indicator of the feasibility of installing different size turbines, particularly in the case of residential customers. Nationwide parcel datasets are not freely available; therefore, as an alternative we use </w:t>
       </w:r>
-      <w:proofErr w:type="spellStart"/>
-      <w:r>
-        <w:t>use</w:t>
-      </w:r>
-      <w:proofErr w:type="spellEnd"/>
-      <w:r>
-        <w:t xml:space="preserve"> data on the </w:t>
+      <w:r>
+        <w:t xml:space="preserve">use data on the </w:t>
       </w:r>
       <w:r>
         <w:rPr>
@@ -155,6 +145,95 @@
     <w:p/>
     <w:p>
       <w:r>
+        <w:t>assume:</w:t>
+      </w:r>
+    </w:p>
+    <w:p>
+      <w:r>
+        <w:t>- each turbine height requires minimum hub height radius setback (e.g., 80 m turbine must be 80 m distance from structure and or property line)</w:t>
+      </w:r>
+    </w:p>
+    <w:p>
+      <w:r>
+        <w:t xml:space="preserve">- also assume best case scenario is that turbine can be placed in the very corner of a parcel (this is optimistic for wind development). if that's the case, then it's reasonable to assume that the turbine will need slightly more than just its pi*r2 area </w:t>
+      </w:r>
+      <w:r>
+        <w:lastRenderedPageBreak/>
+        <w:t>-- so for simplicity, assume it instead needs the area of a square of that size ((2*r)**2). then the followin area is needed for each of the turbine heights:</w:t>
+      </w:r>
+    </w:p>
+    <w:p>
+      <w:r>
+        <w:tab/>
+        <w:t>- 20 m - 1600 m2</w:t>
+      </w:r>
+    </w:p>
+    <w:p>
+      <w:r>
+        <w:tab/>
+        <w:t>- 30 m - 3600 m2</w:t>
+      </w:r>
+    </w:p>
+    <w:p>
+      <w:r>
+        <w:tab/>
+        <w:t>- 40 m - 6400 m2</w:t>
+      </w:r>
+    </w:p>
+    <w:p>
+      <w:r>
+        <w:tab/>
+        <w:t>- 50 m - 10,000 m2</w:t>
+      </w:r>
+    </w:p>
+    <w:p>
+      <w:r>
+        <w:tab/>
+        <w:t>- 80 m - 25,600 m2</w:t>
+      </w:r>
+    </w:p>
+    <w:p>
+      <w:r>
+        <w:t>- for each candidate comm/industrial facility we assume a 200 m x 200 m area, which corresponds to a total area of 40,000 m2 (~10 acres). assuming a best case scenario where all developed land is in the optimal configuration for a turbine installation and setback, the area requirements described above correspond to maximum percent developed land as follows:</w:t>
+      </w:r>
+    </w:p>
+    <w:p>
+      <w:r>
+        <w:tab/>
+        <w:t>- 20 m: &lt;= 96% developed</w:t>
+      </w:r>
+    </w:p>
+    <w:p>
+      <w:r>
+        <w:tab/>
+        <w:t>- 30 m: &lt;= 91% developed</w:t>
+      </w:r>
+    </w:p>
+    <w:p>
+      <w:r>
+        <w:tab/>
+        <w:t>- 40 m: &lt;= 84% developed</w:t>
+      </w:r>
+    </w:p>
+    <w:p>
+      <w:r>
+        <w:tab/>
+        <w:t>- 50 m: &lt;= 75% developed</w:t>
+      </w:r>
+    </w:p>
+    <w:p>
+      <w:r>
+        <w:tab/>
+        <w:t>- 80 m: &lt;= 26% developed</w:t>
+      </w:r>
+    </w:p>
+    <w:p>
+      <w:bookmarkStart w:id="0" w:name="_GoBack"/>
+      <w:bookmarkEnd w:id="0"/>
+    </w:p>
+    <w:p/>
+    <w:p>
+      <w:r>
         <w:t xml:space="preserve">To account for </w:t>
       </w:r>
       <w:proofErr w:type="gramStart"/>
@@ -193,7 +272,6 @@
         <w:rPr>
           <w:b/>
         </w:rPr>
-        <w:lastRenderedPageBreak/>
         <w:t>Tree Canopy Density and Height</w:t>
       </w:r>
     </w:p>
@@ -251,15 +329,7 @@
         <w:t>Census Block 2010</w:t>
       </w:r>
       <w:r>
-        <w:t xml:space="preserve"> </w:t>
-      </w:r>
-      <w:proofErr w:type="spellStart"/>
-      <w:r>
-        <w:t>Shapefiles</w:t>
-      </w:r>
-      <w:proofErr w:type="spellEnd"/>
-      <w:r>
-        <w:t xml:space="preserve"> and table H1 (from NHGIS.org)</w:t>
+        <w:t xml:space="preserve"> Shapefiles and table H1 (from NHGIS.org)</w:t>
       </w:r>
     </w:p>
     <w:p>
@@ -331,15 +401,7 @@
     <w:p/>
     <w:p>
       <w:r>
-        <w:t xml:space="preserve">The end goal is to populate each of the sector point grid tables in </w:t>
-      </w:r>
-      <w:proofErr w:type="spellStart"/>
-      <w:r>
-        <w:t>postgres</w:t>
-      </w:r>
-      <w:proofErr w:type="spellEnd"/>
-      <w:r>
-        <w:t xml:space="preserve"> with the following attributes:</w:t>
+        <w:t>The end goal is to populate each of the sector point grid tables in postgres with the following attributes:</w:t>
       </w:r>
     </w:p>
     <w:p>
@@ -349,7 +411,6 @@
           <w:numId w:val="4"/>
         </w:numPr>
       </w:pPr>
-      <w:proofErr w:type="spellStart"/>
       <w:r>
         <w:t>H</w:t>
       </w:r>
@@ -360,11 +421,7 @@
         <w:t>_</w:t>
       </w:r>
       <w:r>
-        <w:t>dev</w:t>
-      </w:r>
-      <w:proofErr w:type="spellEnd"/>
-      <w:r>
-        <w:t xml:space="preserve"> (Boolean): Developed High Intensity (NLCD Class 24)</w:t>
+        <w:t>dev (Boolean): Developed High Intensity (NLCD Class 24)</w:t>
       </w:r>
     </w:p>
     <w:p>
@@ -374,26 +431,14 @@
           <w:numId w:val="4"/>
         </w:numPr>
       </w:pPr>
-      <w:proofErr w:type="spellStart"/>
-      <w:proofErr w:type="gramStart"/>
-      <w:r>
-        <w:t>acres</w:t>
-      </w:r>
-      <w:proofErr w:type="gramEnd"/>
-      <w:r>
-        <w:t>_per_hu</w:t>
-      </w:r>
-      <w:proofErr w:type="spellEnd"/>
-      <w:r>
-        <w:t xml:space="preserve"> (Numeric): Acres per housing unit (from Census 2010 </w:t>
-      </w:r>
-      <w:proofErr w:type="spellStart"/>
-      <w:r>
-        <w:t>BLock</w:t>
-      </w:r>
-      <w:proofErr w:type="spellEnd"/>
-      <w:r>
-        <w:t xml:space="preserve"> Level data)</w:t>
+      <w:r>
+        <w:t xml:space="preserve">Med_dev (Boolean): Developed </w:t>
+      </w:r>
+      <w:r>
+        <w:t>Medium</w:t>
+      </w:r>
+      <w:r>
+        <w:t xml:space="preserve"> Intensity (NLCD Class 23)</w:t>
       </w:r>
     </w:p>
     <w:p>
@@ -403,27 +448,13 @@
           <w:numId w:val="4"/>
         </w:numPr>
       </w:pPr>
-      <w:proofErr w:type="spellStart"/>
       <w:proofErr w:type="gramStart"/>
       <w:r>
-        <w:t>canopy</w:t>
+        <w:t>acres</w:t>
       </w:r>
       <w:proofErr w:type="gramEnd"/>
       <w:r>
-        <w:t>_pct</w:t>
-      </w:r>
-      <w:proofErr w:type="spellEnd"/>
-      <w:r>
-        <w:t xml:space="preserve"> (</w:t>
-      </w:r>
-      <w:r>
-        <w:t>Boolean</w:t>
-      </w:r>
-      <w:r>
-        <w:t>): Percent canopy cover from NLCD</w:t>
-      </w:r>
-      <w:r>
-        <w:t xml:space="preserve"> &gt; 25%</w:t>
+        <w:t>_per_hu (Numeric): Acres per housing unit (from Census 2010 BLock Level data)</w:t>
       </w:r>
     </w:p>
     <w:p>
@@ -433,18 +464,33 @@
           <w:numId w:val="4"/>
         </w:numPr>
       </w:pPr>
-      <w:proofErr w:type="spellStart"/>
-      <w:r>
-        <w:t>canopy_h</w:t>
-      </w:r>
-      <w:bookmarkStart w:id="0" w:name="_GoBack"/>
-      <w:bookmarkEnd w:id="0"/>
-      <w:r>
-        <w:t>t_m</w:t>
-      </w:r>
-      <w:proofErr w:type="spellEnd"/>
-      <w:r>
-        <w:t xml:space="preserve"> (Integer): Average canopy cover height</w:t>
+      <w:proofErr w:type="gramStart"/>
+      <w:r>
+        <w:t>canopy</w:t>
+      </w:r>
+      <w:proofErr w:type="gramEnd"/>
+      <w:r>
+        <w:t>_pct (</w:t>
+      </w:r>
+      <w:r>
+        <w:t>Boolean</w:t>
+      </w:r>
+      <w:r>
+        <w:t>): Percent canopy cover from NLCD</w:t>
+      </w:r>
+      <w:r>
+        <w:t xml:space="preserve"> &gt; 25%</w:t>
+      </w:r>
+    </w:p>
+    <w:p>
+      <w:pPr>
+        <w:numPr>
+          <w:ilvl w:val="0"/>
+          <w:numId w:val="4"/>
+        </w:numPr>
+      </w:pPr>
+      <w:r>
+        <w:t>canopy_ht_m (Integer): Average canopy cover height</w:t>
       </w:r>
     </w:p>
     <w:p/>
@@ -454,7 +500,6 @@
           <w:b/>
         </w:rPr>
       </w:pPr>
-      <w:proofErr w:type="spellStart"/>
       <w:proofErr w:type="gramStart"/>
       <w:r>
         <w:rPr>
@@ -473,14 +518,7 @@
         <w:rPr>
           <w:b/>
         </w:rPr>
-        <w:t>dev</w:t>
-      </w:r>
-      <w:proofErr w:type="spellEnd"/>
-      <w:r>
-        <w:rPr>
-          <w:b/>
-        </w:rPr>
-        <w:t xml:space="preserve"> (Boolean): Developed High Intensity (NLCD </w:t>
+        <w:t xml:space="preserve">dev (Boolean): Developed High Intensity (NLCD </w:t>
       </w:r>
       <w:r>
         <w:rPr>
@@ -518,14 +556,9 @@
       <w:r>
         <w:t xml:space="preserve">Expression: </w:t>
       </w:r>
-      <w:proofErr w:type="spellStart"/>
       <w:proofErr w:type="gramStart"/>
       <w:r>
-        <w:t>SetNull</w:t>
-      </w:r>
-      <w:proofErr w:type="spellEnd"/>
-      <w:r>
-        <w:t>(</w:t>
+        <w:t>SetNull(</w:t>
       </w:r>
       <w:proofErr w:type="gramEnd"/>
       <w:r>
@@ -559,23 +592,7 @@
         </w:rPr>
       </w:pPr>
       <w:r>
-        <w:t xml:space="preserve">In ArcGIS, </w:t>
-      </w:r>
-      <w:proofErr w:type="spellStart"/>
-      <w:r>
-        <w:t>reproject</w:t>
-      </w:r>
-      <w:proofErr w:type="spellEnd"/>
-      <w:r>
-        <w:t xml:space="preserve">/resample to ~200 m resolution, </w:t>
-      </w:r>
-      <w:proofErr w:type="spellStart"/>
-      <w:r>
-        <w:t>coregistered</w:t>
-      </w:r>
-      <w:proofErr w:type="spellEnd"/>
-      <w:r>
-        <w:t xml:space="preserve"> to the new wind GCF data</w:t>
+        <w:t>In ArcGIS, reproject/resample to ~200 m resolution, coregistered to the new wind GCF data</w:t>
       </w:r>
     </w:p>
     <w:p>
@@ -590,21 +607,16 @@
         </w:rPr>
       </w:pPr>
       <w:r>
-        <w:t xml:space="preserve">Set </w:t>
-      </w:r>
-      <w:proofErr w:type="spellStart"/>
-      <w:r>
-        <w:t>geoprocessing</w:t>
-      </w:r>
-      <w:proofErr w:type="spellEnd"/>
-      <w:r>
-        <w:t xml:space="preserve"> environments (extent, cell size, mask, and snap raster) to </w:t>
+        <w:t xml:space="preserve">Set geoprocessing environments (extent, cell size, mask, and snap raster) to </w:t>
       </w:r>
       <w:r>
         <w:t>F:\data\mgleason\aws_2014_update\gis\conus\cf_rasters\derived\</w:t>
       </w:r>
       <w:r>
-        <w:t>onshoremash</w:t>
+        <w:t>onshoremas</w:t>
+      </w:r>
+      <w:r>
+        <w:t>k</w:t>
       </w:r>
     </w:p>
     <w:p>
@@ -690,15 +702,7 @@
         </w:numPr>
       </w:pPr>
       <w:r>
-        <w:t xml:space="preserve">Load to </w:t>
-      </w:r>
-      <w:proofErr w:type="spellStart"/>
-      <w:r>
-        <w:t>Postgres</w:t>
-      </w:r>
-      <w:proofErr w:type="spellEnd"/>
-      <w:r>
-        <w:t>:</w:t>
+        <w:t>Load to Postgres:</w:t>
       </w:r>
     </w:p>
     <w:p>
@@ -724,21 +728,181 @@
         <w:t>diffusion_wind_data.nlcd_2011_class_24_100x100</w:t>
       </w:r>
       <w:r>
-        <w:t xml:space="preserve">|psql -h gispgdb.nrel.gov -U </w:t>
-      </w:r>
-      <w:proofErr w:type="spellStart"/>
-      <w:r>
-        <w:t>mgleason</w:t>
-      </w:r>
-      <w:proofErr w:type="spellEnd"/>
+        <w:t>|psql -h gispgdb.nrel.gov -U mgleason dav-gis</w:t>
+      </w:r>
+    </w:p>
+    <w:p/>
+    <w:p>
+      <w:pPr>
+        <w:rPr>
+          <w:b/>
+        </w:rPr>
+      </w:pPr>
+      <w:proofErr w:type="gramStart"/>
+      <w:r>
+        <w:rPr>
+          <w:b/>
+        </w:rPr>
+        <w:t>med</w:t>
+      </w:r>
+      <w:proofErr w:type="gramEnd"/>
+      <w:r>
+        <w:rPr>
+          <w:b/>
+        </w:rPr>
+        <w:t>_</w:t>
+      </w:r>
+      <w:r>
+        <w:rPr>
+          <w:b/>
+        </w:rPr>
+        <w:t xml:space="preserve">dev (Boolean): Developed </w:t>
+      </w:r>
+      <w:r>
+        <w:rPr>
+          <w:b/>
+        </w:rPr>
+        <w:t>Medium</w:t>
+      </w:r>
+      <w:r>
+        <w:rPr>
+          <w:b/>
+        </w:rPr>
+        <w:t xml:space="preserve"> Intensity (NLCD </w:t>
+      </w:r>
+      <w:r>
+        <w:rPr>
+          <w:b/>
+        </w:rPr>
+        <w:t xml:space="preserve">2011 </w:t>
+      </w:r>
+      <w:r>
+        <w:rPr>
+          <w:b/>
+        </w:rPr>
+        <w:t>Class 2</w:t>
+      </w:r>
+      <w:r>
+        <w:rPr>
+          <w:b/>
+        </w:rPr>
+        <w:t>3</w:t>
+      </w:r>
+      <w:r>
+        <w:rPr>
+          <w:b/>
+        </w:rPr>
+        <w:t>)</w:t>
+      </w:r>
+    </w:p>
+    <w:p>
+      <w:pPr>
+        <w:pStyle w:val="ListParagraph"/>
+        <w:numPr>
+          <w:ilvl w:val="0"/>
+          <w:numId w:val="6"/>
+        </w:numPr>
+      </w:pPr>
+      <w:r>
+        <w:t>Using nlcd2011_rsmp as input, and with environments set to onshoremask:</w:t>
+      </w:r>
+    </w:p>
+    <w:p>
+      <w:pPr>
+        <w:pStyle w:val="ListParagraph"/>
+        <w:numPr>
+          <w:ilvl w:val="0"/>
+          <w:numId w:val="6"/>
+        </w:numPr>
+      </w:pPr>
+      <w:r>
+        <w:t>Extract Class 24 to separate Boolean raster (values of 1 where class =24, no data everywhere else):</w:t>
+      </w:r>
+    </w:p>
+    <w:p>
+      <w:pPr>
+        <w:pStyle w:val="ListParagraph"/>
+        <w:numPr>
+          <w:ilvl w:val="1"/>
+          <w:numId w:val="6"/>
+        </w:numPr>
+      </w:pPr>
+      <w:r>
+        <w:t xml:space="preserve">Run raster Calculator with expression </w:t>
+      </w:r>
+      <w:proofErr w:type="gramStart"/>
+      <w:r>
+        <w:t>Con(</w:t>
+      </w:r>
+      <w:proofErr w:type="gramEnd"/>
+      <w:r>
+        <w:t>"nlcd2011_rsmp" == 2</w:t>
+      </w:r>
+      <w:r>
+        <w:t>3</w:t>
+      </w:r>
+      <w:r>
+        <w:t>, 1)</w:t>
+      </w:r>
+    </w:p>
+    <w:p>
+      <w:pPr>
+        <w:pStyle w:val="ListParagraph"/>
+        <w:numPr>
+          <w:ilvl w:val="1"/>
+          <w:numId w:val="6"/>
+        </w:numPr>
+      </w:pPr>
+      <w:r>
+        <w:t>F:\data\mgleason\DG_Wind\Data\Analysis\nlcd_2011\</w:t>
+      </w:r>
+      <w:r>
+        <w:t>rsmp_23</w:t>
+      </w:r>
+    </w:p>
+    <w:p>
+      <w:pPr>
+        <w:pStyle w:val="ListParagraph"/>
+        <w:numPr>
+          <w:ilvl w:val="0"/>
+          <w:numId w:val="6"/>
+        </w:numPr>
+      </w:pPr>
+      <w:r>
+        <w:t>Load to Postgres:</w:t>
+      </w:r>
+    </w:p>
+    <w:p>
+      <w:pPr>
+        <w:pStyle w:val="ListParagraph"/>
+        <w:numPr>
+          <w:ilvl w:val="1"/>
+          <w:numId w:val="6"/>
+        </w:numPr>
+      </w:pPr>
+      <w:proofErr w:type="gramStart"/>
+      <w:r>
+        <w:t>raster2pgsql</w:t>
+      </w:r>
+      <w:proofErr w:type="gramEnd"/>
+      <w:r>
+        <w:t xml:space="preserve"> -s 4326 -b 1 -t 100x100 -I -M -C -Y rsmp_2</w:t>
+      </w:r>
+      <w:r>
+        <w:t>3</w:t>
+      </w:r>
       <w:r>
         <w:t xml:space="preserve"> </w:t>
       </w:r>
-      <w:proofErr w:type="spellStart"/>
-      <w:r>
-        <w:t>dav-gis</w:t>
-      </w:r>
-      <w:proofErr w:type="spellEnd"/>
+      <w:r>
+        <w:rPr>
+          <w:b/>
+        </w:rPr>
+        <w:t>diffusion_wind_data.nlcd_2011_class_23_100x100</w:t>
+      </w:r>
+      <w:r>
+        <w:t>|psql -h gispgdb.nrel.gov -U mgleason dav-gis</w:t>
+      </w:r>
     </w:p>
     <w:p/>
     <w:p>
@@ -747,7 +911,6 @@
           <w:b/>
         </w:rPr>
       </w:pPr>
-      <w:proofErr w:type="spellStart"/>
       <w:proofErr w:type="gramStart"/>
       <w:r>
         <w:rPr>
@@ -760,14 +923,7 @@
         <w:rPr>
           <w:b/>
         </w:rPr>
-        <w:t>_pct</w:t>
-      </w:r>
-      <w:proofErr w:type="spellEnd"/>
-      <w:r>
-        <w:rPr>
-          <w:b/>
-        </w:rPr>
-        <w:t xml:space="preserve"> (Integer): Percent canopy cover from NLCD</w:t>
+        <w:t>_pct (Integer): Percent canopy cover from NLCD</w:t>
       </w:r>
       <w:r>
         <w:rPr>
@@ -871,21 +1027,8 @@
           <w:b/>
         </w:rPr>
       </w:pPr>
-      <w:proofErr w:type="spellStart"/>
-      <w:r>
-        <w:t>Reproject</w:t>
-      </w:r>
-      <w:proofErr w:type="spellEnd"/>
-      <w:r>
-        <w:t xml:space="preserve">/resample output to ~200 m resolution, </w:t>
-      </w:r>
-      <w:proofErr w:type="spellStart"/>
-      <w:r>
-        <w:t>coregistered</w:t>
-      </w:r>
-      <w:proofErr w:type="spellEnd"/>
-      <w:r>
-        <w:t xml:space="preserve"> to the new wind GCF data</w:t>
+      <w:r>
+        <w:t>Reproject/resample output to ~200 m resolution, coregistered to the new wind GCF data</w:t>
       </w:r>
     </w:p>
     <w:p>
@@ -900,15 +1043,7 @@
         </w:rPr>
       </w:pPr>
       <w:r>
-        <w:t xml:space="preserve">Set </w:t>
-      </w:r>
-      <w:proofErr w:type="spellStart"/>
-      <w:r>
-        <w:t>geoprocessing</w:t>
-      </w:r>
-      <w:proofErr w:type="spellEnd"/>
-      <w:r>
-        <w:t xml:space="preserve"> environments (extent, cell size, mask, an</w:t>
+        <w:t>Set geoprocessing environments (extent, cell size, mask, an</w:t>
       </w:r>
       <w:r>
         <w:t>d snap raster) to</w:t>
@@ -983,15 +1118,7 @@
         </w:rPr>
       </w:pPr>
       <w:r>
-        <w:t xml:space="preserve">Round the values to integer and clip to </w:t>
-      </w:r>
-      <w:proofErr w:type="spellStart"/>
-      <w:r>
-        <w:t>onshoremask</w:t>
-      </w:r>
-      <w:proofErr w:type="spellEnd"/>
-      <w:r>
-        <w:t xml:space="preserve"> raster</w:t>
+        <w:t>Round the values to integer and clip to onshoremask raster</w:t>
       </w:r>
     </w:p>
     <w:p>
@@ -1006,15 +1133,7 @@
         </w:rPr>
       </w:pPr>
       <w:r>
-        <w:t xml:space="preserve">Use </w:t>
-      </w:r>
-      <w:proofErr w:type="spellStart"/>
-      <w:r>
-        <w:t>geoprocessing</w:t>
-      </w:r>
-      <w:proofErr w:type="spellEnd"/>
-      <w:r>
-        <w:t xml:space="preserve"> settings from above</w:t>
+        <w:t>Use geoprocessing settings from above</w:t>
       </w:r>
     </w:p>
     <w:p>
@@ -1040,29 +1159,16 @@
           <w:numId w:val="5"/>
         </w:numPr>
       </w:pPr>
-      <w:proofErr w:type="spellStart"/>
       <w:proofErr w:type="gramStart"/>
       <w:r>
-        <w:t>Int</w:t>
-      </w:r>
-      <w:proofErr w:type="spellEnd"/>
-      <w:r>
-        <w:t>(</w:t>
+        <w:t>Int(</w:t>
       </w:r>
       <w:proofErr w:type="gramEnd"/>
       <w:r>
-        <w:t>"</w:t>
-      </w:r>
-      <w:proofErr w:type="spellStart"/>
-      <w:r>
-        <w:t>can_pc</w:t>
-      </w:r>
-      <w:r>
-        <w:t>t_rsmp</w:t>
-      </w:r>
-      <w:proofErr w:type="spellEnd"/>
-      <w:r>
-        <w:t>" + 0.5)</w:t>
+        <w:t>"can_pc</w:t>
+      </w:r>
+      <w:r>
+        <w:t>t_rsmp" + 0.5)</w:t>
       </w:r>
     </w:p>
     <w:p>
@@ -1080,13 +1186,8 @@
         <w:t>F:\data\mgleason\DG_Wind\Data\Analysis\</w:t>
       </w:r>
       <w:r>
-        <w:t xml:space="preserve"> nlcd_2011\</w:t>
-      </w:r>
-      <w:proofErr w:type="spellStart"/>
-      <w:r>
-        <w:t>can_pct_rs_i</w:t>
-      </w:r>
-      <w:proofErr w:type="spellEnd"/>
+        <w:t xml:space="preserve"> nlcd_2011\can_pct_rs_i</w:t>
+      </w:r>
     </w:p>
     <w:p>
       <w:pPr>
@@ -1097,15 +1198,7 @@
         </w:numPr>
       </w:pPr>
       <w:r>
-        <w:t xml:space="preserve">Load to </w:t>
-      </w:r>
-      <w:proofErr w:type="spellStart"/>
-      <w:r>
-        <w:t>Postgres</w:t>
-      </w:r>
-      <w:proofErr w:type="spellEnd"/>
-      <w:r>
-        <w:t>:</w:t>
+        <w:t>Load to Postgres:</w:t>
       </w:r>
     </w:p>
     <w:p>
@@ -1124,7 +1217,6 @@
       <w:r>
         <w:t xml:space="preserve"> -s 4326 -b 1 -t 100x100 -I -M -C -Y </w:t>
       </w:r>
-      <w:proofErr w:type="spellStart"/>
       <w:r>
         <w:t>can</w:t>
       </w:r>
@@ -1135,11 +1227,7 @@
         <w:t>pct_rs</w:t>
       </w:r>
       <w:r>
-        <w:t>_i</w:t>
-      </w:r>
-      <w:proofErr w:type="spellEnd"/>
-      <w:r>
-        <w:t xml:space="preserve"> </w:t>
+        <w:t xml:space="preserve">_i </w:t>
       </w:r>
       <w:r>
         <w:rPr>
@@ -1160,36 +1248,22 @@
         <w:t>_100x100</w:t>
       </w:r>
       <w:r>
-        <w:t xml:space="preserve">|psql -h gispgdb.nrel.gov -U </w:t>
-      </w:r>
-      <w:proofErr w:type="spellStart"/>
-      <w:r>
-        <w:t>mgleason</w:t>
-      </w:r>
-      <w:proofErr w:type="spellEnd"/>
-      <w:r>
-        <w:t xml:space="preserve"> </w:t>
-      </w:r>
-      <w:proofErr w:type="spellStart"/>
-      <w:r>
-        <w:t>dav-gis</w:t>
-      </w:r>
-      <w:proofErr w:type="spellEnd"/>
-    </w:p>
-    <w:p>
-      <w:pPr>
-        <w:rPr>
-          <w:b/>
-        </w:rPr>
-      </w:pPr>
-    </w:p>
-    <w:p>
-      <w:pPr>
-        <w:rPr>
-          <w:b/>
-        </w:rPr>
-      </w:pPr>
-      <w:proofErr w:type="spellStart"/>
+        <w:t>|psql -h gispgdb.nrel.gov -U mgleason dav-gis</w:t>
+      </w:r>
+    </w:p>
+    <w:p>
+      <w:pPr>
+        <w:rPr>
+          <w:b/>
+        </w:rPr>
+      </w:pPr>
+    </w:p>
+    <w:p>
+      <w:pPr>
+        <w:rPr>
+          <w:b/>
+        </w:rPr>
+      </w:pPr>
       <w:proofErr w:type="gramStart"/>
       <w:r>
         <w:rPr>
@@ -1202,14 +1276,7 @@
         <w:rPr>
           <w:b/>
         </w:rPr>
-        <w:t>_height_m</w:t>
-      </w:r>
-      <w:proofErr w:type="spellEnd"/>
-      <w:r>
-        <w:rPr>
-          <w:b/>
-        </w:rPr>
-        <w:t xml:space="preserve"> (Integer): Average canopy cover height</w:t>
+        <w:t>_height_m (Integer): Average canopy cover height</w:t>
       </w:r>
     </w:p>
     <w:p>
@@ -1261,34 +1328,13 @@
           <w:numId w:val="5"/>
         </w:numPr>
       </w:pPr>
-      <w:proofErr w:type="spellStart"/>
       <w:proofErr w:type="gramStart"/>
       <w:r>
-        <w:t>SetNull</w:t>
-      </w:r>
-      <w:proofErr w:type="spellEnd"/>
-      <w:r>
-        <w:t>(</w:t>
+        <w:t>SetNull(</w:t>
       </w:r>
       <w:proofErr w:type="gramEnd"/>
       <w:r>
-        <w:t>"</w:t>
-      </w:r>
-      <w:proofErr w:type="spellStart"/>
-      <w:r>
-        <w:t>raster_full</w:t>
-      </w:r>
-      <w:proofErr w:type="spellEnd"/>
-      <w:r>
-        <w:t>" ==0, "</w:t>
-      </w:r>
-      <w:proofErr w:type="spellStart"/>
-      <w:r>
-        <w:t>raster_full</w:t>
-      </w:r>
-      <w:proofErr w:type="spellEnd"/>
-      <w:r>
-        <w:t>")</w:t>
+        <w:t>"raster_full" ==0, "raster_full")</w:t>
       </w:r>
     </w:p>
     <w:p>
@@ -1344,21 +1390,8 @@
           <w:b/>
         </w:rPr>
       </w:pPr>
-      <w:proofErr w:type="spellStart"/>
-      <w:r>
-        <w:t>Reproject</w:t>
-      </w:r>
-      <w:proofErr w:type="spellEnd"/>
-      <w:r>
-        <w:t xml:space="preserve">/resample output to ~200 m resolution, </w:t>
-      </w:r>
-      <w:proofErr w:type="spellStart"/>
-      <w:r>
-        <w:t>coregistered</w:t>
-      </w:r>
-      <w:proofErr w:type="spellEnd"/>
-      <w:r>
-        <w:t xml:space="preserve"> to the new wind GCF data</w:t>
+      <w:r>
+        <w:t>Reproject/resample output to ~200 m resolution, coregistered to the new wind GCF data</w:t>
       </w:r>
     </w:p>
     <w:p>
@@ -1373,15 +1406,7 @@
         </w:rPr>
       </w:pPr>
       <w:r>
-        <w:t xml:space="preserve">Set </w:t>
-      </w:r>
-      <w:proofErr w:type="spellStart"/>
-      <w:r>
-        <w:t>geoprocessing</w:t>
-      </w:r>
-      <w:proofErr w:type="spellEnd"/>
-      <w:r>
-        <w:t xml:space="preserve"> environments (extent, cell size, mask, and snap raster) to F:\data\mgleason\aws_2014_update\gis\conus\cf_rasters\derived\onshoremash</w:t>
+        <w:t>Set geoprocessing environments (extent, cell size, mask, and snap raster) to F:\data\mgleason\aws_2014_update\gis\conus\cf_rasters\derived\onshoremash</w:t>
       </w:r>
     </w:p>
     <w:p>
@@ -1429,15 +1454,7 @@
         </w:rPr>
       </w:pPr>
       <w:r>
-        <w:t xml:space="preserve">Round the values to integer and clip to </w:t>
-      </w:r>
-      <w:proofErr w:type="spellStart"/>
-      <w:r>
-        <w:t>onshoremask</w:t>
-      </w:r>
-      <w:proofErr w:type="spellEnd"/>
-      <w:r>
-        <w:t xml:space="preserve"> raster</w:t>
+        <w:t>Round the values to integer and clip to onshoremask raster</w:t>
       </w:r>
     </w:p>
     <w:p>
@@ -1452,15 +1469,7 @@
         </w:rPr>
       </w:pPr>
       <w:r>
-        <w:t xml:space="preserve">Use </w:t>
-      </w:r>
-      <w:proofErr w:type="spellStart"/>
-      <w:r>
-        <w:t>geoprocessing</w:t>
-      </w:r>
-      <w:proofErr w:type="spellEnd"/>
-      <w:r>
-        <w:t xml:space="preserve"> settings from above</w:t>
+        <w:t>Use geoprocessing settings from above</w:t>
       </w:r>
     </w:p>
     <w:p>
@@ -1486,26 +1495,13 @@
           <w:numId w:val="5"/>
         </w:numPr>
       </w:pPr>
-      <w:proofErr w:type="spellStart"/>
       <w:proofErr w:type="gramStart"/>
       <w:r>
-        <w:t>Int</w:t>
-      </w:r>
-      <w:proofErr w:type="spellEnd"/>
-      <w:r>
-        <w:t>(</w:t>
+        <w:t>Int(</w:t>
       </w:r>
       <w:proofErr w:type="gramEnd"/>
       <w:r>
-        <w:t>"</w:t>
-      </w:r>
-      <w:proofErr w:type="spellStart"/>
-      <w:r>
-        <w:t>canpy_ht_rsmp</w:t>
-      </w:r>
-      <w:proofErr w:type="spellEnd"/>
-      <w:r>
-        <w:t>" + 0.5)</w:t>
+        <w:t>"canpy_ht_rsmp" + 0.5)</w:t>
       </w:r>
     </w:p>
     <w:p>
@@ -1532,15 +1528,7 @@
         </w:numPr>
       </w:pPr>
       <w:r>
-        <w:t xml:space="preserve">Load to </w:t>
-      </w:r>
-      <w:proofErr w:type="spellStart"/>
-      <w:r>
-        <w:t>Postgres</w:t>
-      </w:r>
-      <w:proofErr w:type="spellEnd"/>
-      <w:r>
-        <w:t>:</w:t>
+        <w:t>Load to Postgres:</w:t>
       </w:r>
     </w:p>
     <w:p>
@@ -1559,13 +1547,8 @@
       <w:r>
         <w:t xml:space="preserve"> -s 4326 -b 1 -t 100x100 -I -M -C -Y </w:t>
       </w:r>
-      <w:proofErr w:type="spellStart"/>
-      <w:r>
-        <w:t>cnpy_ht_rsm_i</w:t>
-      </w:r>
-      <w:proofErr w:type="spellEnd"/>
-      <w:r>
-        <w:t xml:space="preserve"> </w:t>
+      <w:r>
+        <w:t xml:space="preserve">cnpy_ht_rsm_i </w:t>
       </w:r>
       <w:r>
         <w:rPr>
@@ -1586,43 +1569,29 @@
         <w:t>00x100</w:t>
       </w:r>
       <w:r>
-        <w:t xml:space="preserve">|psql -h gispgdb.nrel.gov -U </w:t>
-      </w:r>
-      <w:proofErr w:type="spellStart"/>
-      <w:r>
-        <w:t>mgleason</w:t>
-      </w:r>
-      <w:proofErr w:type="spellEnd"/>
-      <w:r>
-        <w:t xml:space="preserve"> </w:t>
-      </w:r>
-      <w:proofErr w:type="spellStart"/>
-      <w:r>
-        <w:t>dav-gis</w:t>
-      </w:r>
-      <w:proofErr w:type="spellEnd"/>
-    </w:p>
-    <w:p>
-      <w:pPr>
-        <w:rPr>
-          <w:b/>
-        </w:rPr>
-      </w:pPr>
-    </w:p>
-    <w:p>
-      <w:pPr>
-        <w:rPr>
-          <w:b/>
-        </w:rPr>
-      </w:pPr>
-    </w:p>
-    <w:p>
-      <w:pPr>
-        <w:rPr>
-          <w:b/>
-        </w:rPr>
-      </w:pPr>
-      <w:proofErr w:type="spellStart"/>
+        <w:t>|psql -h gispgdb.nrel.gov -U mgleason dav-gis</w:t>
+      </w:r>
+    </w:p>
+    <w:p>
+      <w:pPr>
+        <w:rPr>
+          <w:b/>
+        </w:rPr>
+      </w:pPr>
+    </w:p>
+    <w:p>
+      <w:pPr>
+        <w:rPr>
+          <w:b/>
+        </w:rPr>
+      </w:pPr>
+    </w:p>
+    <w:p>
+      <w:pPr>
+        <w:rPr>
+          <w:b/>
+        </w:rPr>
+      </w:pPr>
       <w:proofErr w:type="gramStart"/>
       <w:r>
         <w:rPr>
@@ -1635,28 +1604,7 @@
         <w:rPr>
           <w:b/>
         </w:rPr>
-        <w:t>_per_hu</w:t>
-      </w:r>
-      <w:proofErr w:type="spellEnd"/>
-      <w:r>
-        <w:rPr>
-          <w:b/>
-        </w:rPr>
-        <w:t xml:space="preserve"> (Numeric): Acres per housing unit (from Census 2010 </w:t>
-      </w:r>
-      <w:proofErr w:type="spellStart"/>
-      <w:r>
-        <w:rPr>
-          <w:b/>
-        </w:rPr>
-        <w:t>BLock</w:t>
-      </w:r>
-      <w:proofErr w:type="spellEnd"/>
-      <w:r>
-        <w:rPr>
-          <w:b/>
-        </w:rPr>
-        <w:t xml:space="preserve"> Level data)</w:t>
+        <w:t>_per_hu (Numeric): Acres per housing unit (from Census 2010 BLock Level data)</w:t>
       </w:r>
     </w:p>
     <w:p/>
@@ -2161,6 +2109,119 @@
     </w:lvl>
   </w:abstractNum>
   <w:abstractNum w:abstractNumId="4">
+    <w:nsid w:val="78C74700"/>
+    <w:multiLevelType w:val="hybridMultilevel"/>
+    <w:tmpl w:val="3C9C7A02"/>
+    <w:lvl w:ilvl="0" w:tplc="04090001">
+      <w:start w:val="1"/>
+      <w:numFmt w:val="bullet"/>
+      <w:lvlText w:val=""/>
+      <w:lvlJc w:val="left"/>
+      <w:pPr>
+        <w:ind w:left="720" w:hanging="360"/>
+      </w:pPr>
+      <w:rPr>
+        <w:rFonts w:ascii="Symbol" w:hAnsi="Symbol" w:hint="default"/>
+      </w:rPr>
+    </w:lvl>
+    <w:lvl w:ilvl="1" w:tplc="04090003">
+      <w:start w:val="1"/>
+      <w:numFmt w:val="bullet"/>
+      <w:lvlText w:val="o"/>
+      <w:lvlJc w:val="left"/>
+      <w:pPr>
+        <w:ind w:left="1440" w:hanging="360"/>
+      </w:pPr>
+      <w:rPr>
+        <w:rFonts w:ascii="Courier New" w:hAnsi="Courier New" w:hint="default"/>
+      </w:rPr>
+    </w:lvl>
+    <w:lvl w:ilvl="2" w:tplc="04090005" w:tentative="1">
+      <w:start w:val="1"/>
+      <w:numFmt w:val="bullet"/>
+      <w:lvlText w:val=""/>
+      <w:lvlJc w:val="left"/>
+      <w:pPr>
+        <w:ind w:left="2160" w:hanging="360"/>
+      </w:pPr>
+      <w:rPr>
+        <w:rFonts w:ascii="Wingdings" w:hAnsi="Wingdings" w:hint="default"/>
+      </w:rPr>
+    </w:lvl>
+    <w:lvl w:ilvl="3" w:tplc="04090001" w:tentative="1">
+      <w:start w:val="1"/>
+      <w:numFmt w:val="bullet"/>
+      <w:lvlText w:val=""/>
+      <w:lvlJc w:val="left"/>
+      <w:pPr>
+        <w:ind w:left="2880" w:hanging="360"/>
+      </w:pPr>
+      <w:rPr>
+        <w:rFonts w:ascii="Symbol" w:hAnsi="Symbol" w:hint="default"/>
+      </w:rPr>
+    </w:lvl>
+    <w:lvl w:ilvl="4" w:tplc="04090003" w:tentative="1">
+      <w:start w:val="1"/>
+      <w:numFmt w:val="bullet"/>
+      <w:lvlText w:val="o"/>
+      <w:lvlJc w:val="left"/>
+      <w:pPr>
+        <w:ind w:left="3600" w:hanging="360"/>
+      </w:pPr>
+      <w:rPr>
+        <w:rFonts w:ascii="Courier New" w:hAnsi="Courier New" w:hint="default"/>
+      </w:rPr>
+    </w:lvl>
+    <w:lvl w:ilvl="5" w:tplc="04090005" w:tentative="1">
+      <w:start w:val="1"/>
+      <w:numFmt w:val="bullet"/>
+      <w:lvlText w:val=""/>
+      <w:lvlJc w:val="left"/>
+      <w:pPr>
+        <w:ind w:left="4320" w:hanging="360"/>
+      </w:pPr>
+      <w:rPr>
+        <w:rFonts w:ascii="Wingdings" w:hAnsi="Wingdings" w:hint="default"/>
+      </w:rPr>
+    </w:lvl>
+    <w:lvl w:ilvl="6" w:tplc="04090001" w:tentative="1">
+      <w:start w:val="1"/>
+      <w:numFmt w:val="bullet"/>
+      <w:lvlText w:val=""/>
+      <w:lvlJc w:val="left"/>
+      <w:pPr>
+        <w:ind w:left="5040" w:hanging="360"/>
+      </w:pPr>
+      <w:rPr>
+        <w:rFonts w:ascii="Symbol" w:hAnsi="Symbol" w:hint="default"/>
+      </w:rPr>
+    </w:lvl>
+    <w:lvl w:ilvl="7" w:tplc="04090003" w:tentative="1">
+      <w:start w:val="1"/>
+      <w:numFmt w:val="bullet"/>
+      <w:lvlText w:val="o"/>
+      <w:lvlJc w:val="left"/>
+      <w:pPr>
+        <w:ind w:left="5760" w:hanging="360"/>
+      </w:pPr>
+      <w:rPr>
+        <w:rFonts w:ascii="Courier New" w:hAnsi="Courier New" w:hint="default"/>
+      </w:rPr>
+    </w:lvl>
+    <w:lvl w:ilvl="8" w:tplc="04090005" w:tentative="1">
+      <w:start w:val="1"/>
+      <w:numFmt w:val="bullet"/>
+      <w:lvlText w:val=""/>
+      <w:lvlJc w:val="left"/>
+      <w:pPr>
+        <w:ind w:left="6480" w:hanging="360"/>
+      </w:pPr>
+      <w:rPr>
+        <w:rFonts w:ascii="Wingdings" w:hAnsi="Wingdings" w:hint="default"/>
+      </w:rPr>
+    </w:lvl>
+  </w:abstractNum>
+  <w:abstractNum w:abstractNumId="5">
     <w:nsid w:val="7CA17A99"/>
     <w:multiLevelType w:val="multilevel"/>
     <w:tmpl w:val="289687EC"/>
@@ -2319,10 +2380,13 @@
     <w:abstractNumId w:val="2"/>
   </w:num>
   <w:num w:numId="4">
-    <w:abstractNumId w:val="4"/>
+    <w:abstractNumId w:val="5"/>
   </w:num>
   <w:num w:numId="5">
     <w:abstractNumId w:val="3"/>
+  </w:num>
+  <w:num w:numId="6">
+    <w:abstractNumId w:val="4"/>
   </w:num>
 </w:numbering>
 </file>

</xml_diff>